<commit_message>
Update color palette and improve CSS styles for hero section
</commit_message>
<xml_diff>
--- a/wwr/WHITE WATER RAFTING SITE PLAN.docx
+++ b/wwr/WHITE WATER RAFTING SITE PLAN.docx
@@ -109,23 +109,7 @@
           <w:b/>
           <w:bCs/>
         </w:rPr>
-        <w:t xml:space="preserve">2. </w:t>
-      </w:r>
-      <w:proofErr w:type="spellStart"/>
-      <w:r>
-        <w:rPr>
-          <w:b/>
-          <w:bCs/>
-        </w:rPr>
-        <w:t>Color</w:t>
-      </w:r>
-      <w:proofErr w:type="spellEnd"/>
-      <w:r>
-        <w:rPr>
-          <w:b/>
-          <w:bCs/>
-        </w:rPr>
-        <w:t xml:space="preserve"> Palette:</w:t>
+        <w:t>2. Color Palette:</w:t>
       </w:r>
     </w:p>
     <w:p>
@@ -178,60 +162,34 @@
     </w:p>
     <w:p>
       <w:r>
-        <w:t xml:space="preserve">   </w:t>
-      </w:r>
-      <w:proofErr w:type="gramStart"/>
-      <w:r>
-        <w:t>primary-</w:t>
-      </w:r>
-      <w:proofErr w:type="spellStart"/>
-      <w:r>
-        <w:t>color</w:t>
-      </w:r>
-      <w:proofErr w:type="spellEnd"/>
-      <w:proofErr w:type="gramEnd"/>
-      <w:r>
-        <w:t xml:space="preserve">: </w:t>
-      </w:r>
-      <w:r>
-        <w:t>#1675F1</w:t>
+        <w:t xml:space="preserve">   primary-color: #1675F1</w:t>
       </w:r>
     </w:p>
     <w:p>
       <w:r>
-        <w:t xml:space="preserve">   </w:t>
-      </w:r>
-      <w:proofErr w:type="gramStart"/>
-      <w:r>
-        <w:t>secondary-</w:t>
-      </w:r>
-      <w:proofErr w:type="spellStart"/>
-      <w:r>
-        <w:t>color</w:t>
-      </w:r>
-      <w:proofErr w:type="spellEnd"/>
-      <w:proofErr w:type="gramEnd"/>
-      <w:r>
-        <w:t xml:space="preserve">: </w:t>
-      </w:r>
-      <w:r>
-        <w:t>#F60C08</w:t>
+        <w:t xml:space="preserve">   secondary-color: </w:t>
+      </w:r>
+      <w:r>
+        <w:t>#</w:t>
+      </w:r>
+      <w:r>
+        <w:t>FFFFFF</w:t>
       </w:r>
     </w:p>
     <w:p>
       <w:r>
-        <w:t xml:space="preserve">   accent1-color: </w:t>
-      </w:r>
-      <w:r>
-        <w:t>#FFE066</w:t>
+        <w:t xml:space="preserve"> </w:t>
+      </w:r>
+      <w:r>
+        <w:t xml:space="preserve">  </w:t>
+      </w:r>
+      <w:r>
+        <w:t>accent1-color: #FFE066</w:t>
       </w:r>
     </w:p>
     <w:p>
       <w:r>
-        <w:t xml:space="preserve">   accent2-color: #</w:t>
-      </w:r>
-      <w:r>
-        <w:t>FD11D6</w:t>
+        <w:t xml:space="preserve">   accent2-color: #FD11D6</w:t>
       </w:r>
     </w:p>
     <w:p/>
@@ -249,18 +207,12 @@
     </w:p>
     <w:p>
       <w:r>
-        <w:t xml:space="preserve">   heading-font: </w:t>
-      </w:r>
-      <w:r>
-        <w:t>Winky Rough</w:t>
+        <w:t xml:space="preserve">   heading-font: Winky Rough</w:t>
       </w:r>
     </w:p>
     <w:p>
       <w:r>
-        <w:t xml:space="preserve">   text-font: </w:t>
-      </w:r>
-      <w:r>
-        <w:t>Nunito sans</w:t>
+        <w:t xml:space="preserve">   text-font: Nunito sans</w:t>
       </w:r>
     </w:p>
     <w:p/>
@@ -268,21 +220,12 @@
       <w:r>
         <w:t xml:space="preserve">4. </w:t>
       </w:r>
-      <w:proofErr w:type="spellStart"/>
       <w:r>
         <w:rPr>
           <w:b/>
           <w:bCs/>
         </w:rPr>
-        <w:t>Color</w:t>
-      </w:r>
-      <w:proofErr w:type="spellEnd"/>
-      <w:r>
-        <w:rPr>
-          <w:b/>
-          <w:bCs/>
-        </w:rPr>
-        <w:t xml:space="preserve"> Palette URL:</w:t>
+        <w:t>Color Palette URL:</w:t>
       </w:r>
     </w:p>
     <w:p>

</xml_diff>